<commit_message>
Uvod section and small progress
</commit_message>
<xml_diff>
--- a/SRS_for_Kalkulacka.docx
+++ b/SRS_for_Kalkulacka.docx
@@ -3252,6 +3252,15 @@
       <w:r>
         <w:t xml:space="preserve"> dokument má seznámit čtenáře se schopnostmi kalkulačky, kterou vytvořím.</w:t>
       </w:r>
+      <w:r>
+        <w:t xml:space="preserve"> </w:t>
+      </w:r>
+      <w:r>
+        <w:t xml:space="preserve">Zároveň tento dokument tvořím, proto abych rozšířil moje znalosti a dovednosti z hlediska </w:t>
+      </w:r>
+      <w:r>
+        <w:t>vývoje aplikací.</w:t>
+      </w:r>
     </w:p>
     <w:p>
       <w:pPr>
@@ -3317,6 +3326,14 @@
     </w:p>
     <w:p>
       <w:pPr>
+        <w:ind w:left="360"/>
+      </w:pPr>
+      <w:r>
+        <w:t xml:space="preserve">Tento dokument je určen pro lidi, co se chtějí dozvědět, jak bude moje kalkulačka, kterou tvořím, vypadat. </w:t>
+      </w:r>
+    </w:p>
+    <w:p>
+      <w:pPr>
         <w:pStyle w:val="Heading2"/>
         <w:numPr>
           <w:ilvl w:val="1"/>
@@ -3331,12 +3348,8 @@
     </w:p>
     <w:p>
       <w:pPr>
-        <w:pStyle w:val="Heading2"/>
         <w:ind w:left="360"/>
       </w:pPr>
-      <w:r>
-        <w:t xml:space="preserve"> </w:t>
-      </w:r>
     </w:p>
     <w:p>
       <w:pPr>
@@ -3395,6 +3408,14 @@
     </w:p>
     <w:p>
       <w:pPr>
+        <w:ind w:left="360"/>
+      </w:pPr>
+      <w:r>
+        <w:t>Zatím žádné</w:t>
+      </w:r>
+    </w:p>
+    <w:p>
+      <w:pPr>
         <w:pStyle w:val="Heading1"/>
         <w:numPr>
           <w:ilvl w:val="0"/>
@@ -3408,6 +3429,17 @@
       <w:bookmarkEnd w:id="7"/>
     </w:p>
     <w:p>
+      <w:r>
+        <w:t xml:space="preserve">V této sekci se dozvíte, jak bude vypadat finální produkt, kdo ho bude používat, k čemu bude využíván, co potřebujete na to, </w:t>
+      </w:r>
+      <w:r>
+        <w:t>abyste</w:t>
+      </w:r>
+      <w:r>
+        <w:t xml:space="preserve"> ho mohly využít.</w:t>
+      </w:r>
+    </w:p>
+    <w:p>
       <w:pPr>
         <w:pStyle w:val="Heading2"/>
         <w:numPr>
@@ -3426,6 +3458,41 @@
     </w:p>
     <w:p>
       <w:pPr>
+        <w:ind w:left="360"/>
+      </w:pPr>
+      <w:r>
+        <w:t>C</w:t>
+      </w:r>
+      <w:r>
+        <w:t>elkem bude soubor který, bude moct být spuštěn Visual studiem</w:t>
+      </w:r>
+      <w:r>
+        <w:t xml:space="preserve"> nebo jiným IDE pro C#.</w:t>
+      </w:r>
+      <w:r>
+        <w:t xml:space="preserve"> </w:t>
+      </w:r>
+      <w:r>
+        <w:t>Hlavním výstupem</w:t>
+      </w:r>
+      <w:r>
+        <w:t xml:space="preserve"> tedy</w:t>
+      </w:r>
+      <w:r>
+        <w:t xml:space="preserve"> bude</w:t>
+      </w:r>
+      <w:r>
+        <w:t xml:space="preserve"> kód v jazyce C#, který bude</w:t>
+      </w:r>
+      <w:r>
+        <w:t xml:space="preserve"> používat</w:t>
+      </w:r>
+      <w:r>
+        <w:t xml:space="preserve"> jako vstup a výstup konzoly. </w:t>
+      </w:r>
+    </w:p>
+    <w:p>
+      <w:pPr>
         <w:pStyle w:val="Heading2"/>
         <w:numPr>
           <w:ilvl w:val="1"/>
@@ -3437,8 +3504,16 @@
         <w:t>Funkce</w:t>
       </w:r>
       <w:bookmarkEnd w:id="9"/>
-      <w:r>
-        <w:t xml:space="preserve"> </w:t>
+    </w:p>
+    <w:p>
+      <w:pPr>
+        <w:ind w:left="360"/>
+      </w:pPr>
+      <w:r>
+        <w:t>Jako každá jiná kalkulačka b</w:t>
+      </w:r>
+      <w:r>
+        <w:t>ude využívána k počítání jednoduchých příkladů, se kterými se setkáváme v běžném živote např. (1 + 1)</w:t>
       </w:r>
     </w:p>
     <w:p>
@@ -3460,6 +3535,26 @@
     </w:p>
     <w:p>
       <w:pPr>
+        <w:ind w:left="360"/>
+      </w:pPr>
+      <w:r>
+        <w:t>Tuto kalkulačku nebude pravděpodobně nikdo používat, protože je na trhu mnoho lepších alternativ</w:t>
+      </w:r>
+      <w:r>
+        <w:t xml:space="preserve">. Je dělána tedy z důvodu </w:t>
+      </w:r>
+      <w:r>
+        <w:t>existence,</w:t>
+      </w:r>
+      <w:r>
+        <w:t xml:space="preserve"> a ne z hlediska funkčnosti. Jejím jediným uživatelem budu pravděpodobně já, ale jen </w:t>
+      </w:r>
+      <w:r>
+        <w:t>kvůli testování.</w:t>
+      </w:r>
+    </w:p>
+    <w:p>
+      <w:pPr>
         <w:pStyle w:val="Heading2"/>
         <w:numPr>
           <w:ilvl w:val="1"/>
@@ -3477,6 +3572,14 @@
     </w:p>
     <w:p>
       <w:pPr>
+        <w:ind w:left="360"/>
+      </w:pPr>
+      <w:r>
+        <w:t>Pro spuštění a provoz bude potřeba IDE které je schopno procovat s jazykem C#</w:t>
+      </w:r>
+    </w:p>
+    <w:p>
+      <w:pPr>
         <w:pStyle w:val="Heading2"/>
         <w:numPr>
           <w:ilvl w:val="1"/>
@@ -3526,6 +3629,7 @@
         <w:t xml:space="preserve"> </w:t>
       </w:r>
     </w:p>
+    <w:p/>
     <w:p>
       <w:pPr>
         <w:pStyle w:val="Heading1"/>
@@ -3536,6 +3640,7 @@
       </w:pPr>
       <w:bookmarkStart w:id="15" w:name="_Toc104816181"/>
       <w:r>
+        <w:lastRenderedPageBreak/>
         <w:t>Požadavky a rozhraní</w:t>
       </w:r>
       <w:bookmarkEnd w:id="15"/>
@@ -3633,7 +3738,6 @@
       </w:pPr>
       <w:bookmarkStart w:id="21" w:name="_Toc104816187"/>
       <w:r>
-        <w:lastRenderedPageBreak/>
         <w:t>Nefunkční požadavky</w:t>
       </w:r>
       <w:bookmarkEnd w:id="21"/>

</xml_diff>